<commit_message>
Fixed a dumb bug in the buy method that acted like only coke was in stock
</commit_message>
<xml_diff>
--- a/Grading criteria checklist with information and reference.docx
+++ b/Grading criteria checklist with information and reference.docx
@@ -54,21 +54,98 @@
               <w:t>Should be evident within code.</w:t>
             </w:r>
           </w:p>
+        </w:tc>
+      </w:tr>
+      <w:tr>
+        <w:tc>
+          <w:tcPr>
+            <w:tcW w:w="4508" w:type="dxa"/>
+          </w:tcPr>
+          <w:p>
+            <w:r>
+              <w:t>MVC: The application uses an MVC pattern.</w:t>
+            </w:r>
+          </w:p>
+        </w:tc>
+        <w:tc>
+          <w:tcPr>
+            <w:tcW w:w="4508" w:type="dxa"/>
+          </w:tcPr>
+          <w:p>
+            <w:r>
+              <w:t>Should be evident within code.</w:t>
+            </w:r>
+          </w:p>
+        </w:tc>
+      </w:tr>
+      <w:tr>
+        <w:tc>
+          <w:tcPr>
+            <w:tcW w:w="4508" w:type="dxa"/>
+          </w:tcPr>
+          <w:p>
+            <w:r>
+              <w:t>I/O Operations: The application can perform I/O operations to a file to store and retrieve data.</w:t>
+            </w:r>
+          </w:p>
+        </w:tc>
+        <w:tc>
+          <w:tcPr>
+            <w:tcW w:w="4508" w:type="dxa"/>
+          </w:tcPr>
+          <w:p>
+            <w:r>
+              <w:t>Should be evident within code.</w:t>
+            </w:r>
+          </w:p>
           <w:p>
             <w:r>
               <w:t>Specifically,</w:t>
             </w:r>
-          </w:p>
-        </w:tc>
-      </w:tr>
-      <w:tr>
-        <w:tc>
-          <w:tcPr>
-            <w:tcW w:w="4508" w:type="dxa"/>
-          </w:tcPr>
-          <w:p>
-            <w:r>
-              <w:t>MVC: The application uses an MVC pattern.</w:t>
+            <w:r>
+              <w:t xml:space="preserve"> in the FileIO class and the interface DataIO that it implements.</w:t>
+            </w:r>
+          </w:p>
+        </w:tc>
+      </w:tr>
+      <w:tr>
+        <w:tc>
+          <w:tcPr>
+            <w:tcW w:w="4508" w:type="dxa"/>
+          </w:tcPr>
+          <w:p>
+            <w:r>
+              <w:t>Service Layer: The application has a service layer that contains business logic.</w:t>
+            </w:r>
+          </w:p>
+        </w:tc>
+        <w:tc>
+          <w:tcPr>
+            <w:tcW w:w="4508" w:type="dxa"/>
+          </w:tcPr>
+          <w:p>
+            <w:r>
+              <w:t>Should be evident within code</w:t>
+            </w:r>
+            <w:r>
+              <w:t>.</w:t>
+            </w:r>
+          </w:p>
+          <w:p>
+            <w:r>
+              <w:t>Specifically, in the ‘Services’ class.</w:t>
+            </w:r>
+          </w:p>
+        </w:tc>
+      </w:tr>
+      <w:tr>
+        <w:tc>
+          <w:tcPr>
+            <w:tcW w:w="4508" w:type="dxa"/>
+          </w:tcPr>
+          <w:p>
+            <w:r>
+              <w:t>Unit Tests: The application has a full set of unit tests for the DAO and service layer.</w:t>
             </w:r>
           </w:p>
         </w:tc>
@@ -81,16 +158,21 @@
               <w:t>Should be evident within code.</w:t>
             </w:r>
           </w:p>
-        </w:tc>
-      </w:tr>
-      <w:tr>
-        <w:tc>
-          <w:tcPr>
-            <w:tcW w:w="4508" w:type="dxa"/>
-          </w:tcPr>
-          <w:p>
-            <w:r>
-              <w:t>I/O Operations: The application can perform I/O operations to a file to store and retrieve data.</w:t>
+          <w:p>
+            <w:r>
+              <w:t>Note that due to the volatile nature of the file storage system and the specified nature of the class, it is not possible to perform effective unit tests on any method within the DAO layer.</w:t>
+            </w:r>
+          </w:p>
+        </w:tc>
+      </w:tr>
+      <w:tr>
+        <w:tc>
+          <w:tcPr>
+            <w:tcW w:w="4508" w:type="dxa"/>
+          </w:tcPr>
+          <w:p>
+            <w:r>
+              <w:t>BigDecimal: The application uses BigDecimal for all monetary calculations.</w:t>
             </w:r>
           </w:p>
         </w:tc>
@@ -105,19 +187,49 @@
           </w:p>
           <w:p>
             <w:r>
+              <w:t>Most notably, within the Services class.</w:t>
+            </w:r>
+          </w:p>
+        </w:tc>
+      </w:tr>
+      <w:tr>
+        <w:tc>
+          <w:tcPr>
+            <w:tcW w:w="4508" w:type="dxa"/>
+          </w:tcPr>
+          <w:p>
+            <w:r>
+              <w:t>Lambdas and Streams: The application uses lambdas and streams in at least part of the DAO.</w:t>
+            </w:r>
+          </w:p>
+        </w:tc>
+        <w:tc>
+          <w:tcPr>
+            <w:tcW w:w="4508" w:type="dxa"/>
+          </w:tcPr>
+          <w:p>
+            <w:r>
+              <w:t>Should be evident within code.</w:t>
+            </w:r>
+          </w:p>
+          <w:p>
+            <w:r>
               <w:t>Specifically,</w:t>
             </w:r>
-          </w:p>
-        </w:tc>
-      </w:tr>
-      <w:tr>
-        <w:tc>
-          <w:tcPr>
-            <w:tcW w:w="4508" w:type="dxa"/>
-          </w:tcPr>
-          <w:p>
-            <w:r>
-              <w:t>Service Layer: The application has a service layer that contains business logic.</w:t>
+            <w:r>
+              <w:t xml:space="preserve"> within getInventoryReadout() in class Services, and the method offerPurchase() in class cmdUserIO.</w:t>
+            </w:r>
+          </w:p>
+        </w:tc>
+      </w:tr>
+      <w:tr>
+        <w:tc>
+          <w:tcPr>
+            <w:tcW w:w="4508" w:type="dxa"/>
+          </w:tcPr>
+          <w:p>
+            <w:r>
+              <w:t>Enums: The application uses enums to represent coins and their values.</w:t>
             </w:r>
           </w:p>
         </w:tc>
@@ -134,149 +246,20 @@
             <w:r>
               <w:t>Specifically,</w:t>
             </w:r>
-          </w:p>
-        </w:tc>
-      </w:tr>
-      <w:tr>
-        <w:tc>
-          <w:tcPr>
-            <w:tcW w:w="4508" w:type="dxa"/>
-          </w:tcPr>
-          <w:p>
-            <w:r>
-              <w:t>Unit Tests: The application has a full set of unit tests for the DAO and service layer.</w:t>
-            </w:r>
-          </w:p>
-        </w:tc>
-        <w:tc>
-          <w:tcPr>
-            <w:tcW w:w="4508" w:type="dxa"/>
-          </w:tcPr>
-          <w:p>
-            <w:r>
-              <w:t>Should be evident within code.</w:t>
-            </w:r>
-          </w:p>
-          <w:p>
-            <w:r>
-              <w:t>Specifically,</w:t>
-            </w:r>
-          </w:p>
-        </w:tc>
-      </w:tr>
-      <w:tr>
-        <w:tc>
-          <w:tcPr>
-            <w:tcW w:w="4508" w:type="dxa"/>
-          </w:tcPr>
-          <w:p>
-            <w:proofErr w:type="spellStart"/>
-            <w:r>
-              <w:t>BigDecimal</w:t>
-            </w:r>
-            <w:proofErr w:type="spellEnd"/>
-            <w:r>
-              <w:t xml:space="preserve">: The application uses </w:t>
-            </w:r>
-            <w:proofErr w:type="spellStart"/>
-            <w:r>
-              <w:t>BigDecimal</w:t>
-            </w:r>
-            <w:proofErr w:type="spellEnd"/>
-            <w:r>
-              <w:t xml:space="preserve"> for all monetary calculations.</w:t>
-            </w:r>
-          </w:p>
-        </w:tc>
-        <w:tc>
-          <w:tcPr>
-            <w:tcW w:w="4508" w:type="dxa"/>
-          </w:tcPr>
-          <w:p>
-            <w:r>
-              <w:t>Should be evident within code.</w:t>
-            </w:r>
-          </w:p>
-        </w:tc>
-      </w:tr>
-      <w:tr>
-        <w:tc>
-          <w:tcPr>
-            <w:tcW w:w="4508" w:type="dxa"/>
-          </w:tcPr>
-          <w:p>
-            <w:r>
-              <w:t>Lambdas and Streams: The application uses lambdas and streams in at least part of the DAO.</w:t>
-            </w:r>
-          </w:p>
-        </w:tc>
-        <w:tc>
-          <w:tcPr>
-            <w:tcW w:w="4508" w:type="dxa"/>
-          </w:tcPr>
-          <w:p>
-            <w:r>
-              <w:t>Should be evident within code.</w:t>
-            </w:r>
-          </w:p>
-          <w:p>
-            <w:r>
-              <w:t>Specifically,</w:t>
-            </w:r>
-          </w:p>
-        </w:tc>
-      </w:tr>
-      <w:tr>
-        <w:tc>
-          <w:tcPr>
-            <w:tcW w:w="4508" w:type="dxa"/>
-          </w:tcPr>
-          <w:p>
-            <w:r>
-              <w:t xml:space="preserve">Enums: The application uses </w:t>
-            </w:r>
-            <w:proofErr w:type="spellStart"/>
-            <w:r>
-              <w:t>enums</w:t>
-            </w:r>
-            <w:proofErr w:type="spellEnd"/>
-            <w:r>
-              <w:t xml:space="preserve"> to represent coins and their values.</w:t>
-            </w:r>
-          </w:p>
-        </w:tc>
-        <w:tc>
-          <w:tcPr>
-            <w:tcW w:w="4508" w:type="dxa"/>
-          </w:tcPr>
-          <w:p>
-            <w:r>
-              <w:t>Should be evident within code.</w:t>
-            </w:r>
-          </w:p>
-          <w:p>
-            <w:r>
-              <w:t>Specifically,</w:t>
-            </w:r>
-          </w:p>
-        </w:tc>
-      </w:tr>
-      <w:tr>
-        <w:tc>
-          <w:tcPr>
-            <w:tcW w:w="4508" w:type="dxa"/>
-          </w:tcPr>
-          <w:p>
-            <w:r>
-              <w:t xml:space="preserve">Audit Log: The application includes an audit log using the Java </w:t>
-            </w:r>
-            <w:proofErr w:type="spellStart"/>
-            <w:r>
-              <w:t>DateTime</w:t>
-            </w:r>
-            <w:proofErr w:type="spellEnd"/>
-            <w:r>
-              <w:t xml:space="preserve"> API.</w:t>
+            <w:r>
+              <w:t xml:space="preserve"> in the Enum ‘Change’, and the methods that use it, primarily within ‘Services’.</w:t>
+            </w:r>
+          </w:p>
+        </w:tc>
+      </w:tr>
+      <w:tr>
+        <w:tc>
+          <w:tcPr>
+            <w:tcW w:w="4508" w:type="dxa"/>
+          </w:tcPr>
+          <w:p>
+            <w:r>
+              <w:t>Audit Log: The application includes an audit log using the Java DateTime API.</w:t>
             </w:r>
           </w:p>
         </w:tc>
@@ -298,6 +281,9 @@
             <w:r>
               <w:t>Specifically,</w:t>
             </w:r>
+            <w:r>
+              <w:t xml:space="preserve"> within the writeAuditLog method of the FileIO class.</w:t>
+            </w:r>
           </w:p>
         </w:tc>
       </w:tr>
@@ -326,7 +312,7 @@
               <w:rPr>
                 <w:bCs/>
               </w:rPr>
-              <w:t>TODO: Explain</w:t>
+              <w:t>A service layer allows for the separation of the core organisation and functioning of a program (the controller) and the business logic. This ensures that arbitrary or complex calculations or evaluations are kept separate from the program’s core loop, enabling more loosely coupled code and more effective encapsulation.</w:t>
             </w:r>
           </w:p>
         </w:tc>
@@ -356,7 +342,7 @@
               <w:rPr>
                 <w:bCs/>
               </w:rPr>
-              <w:t>TODO: Explain</w:t>
+              <w:t>Unit tests perform the simple function of ensuring that individual elements of the program function as intended. The value of unit tests lies in their ability to automatically recognise errors in the code’s core functionality whenever the testing suite is run. This prevents thoughtless mistakes from causing major errors to seep into the code in ways that are not detected in a timely manner.</w:t>
             </w:r>
           </w:p>
         </w:tc>
@@ -526,6 +512,7 @@
     <w:lsdException w:name="HTML Sample" w:semiHidden="1" w:unhideWhenUsed="1"/>
     <w:lsdException w:name="HTML Typewriter" w:semiHidden="1" w:unhideWhenUsed="1"/>
     <w:lsdException w:name="HTML Variable" w:semiHidden="1" w:unhideWhenUsed="1"/>
+    <w:lsdException w:name="Normal Table" w:semiHidden="1" w:unhideWhenUsed="1"/>
     <w:lsdException w:name="annotation subject" w:semiHidden="1" w:unhideWhenUsed="1"/>
     <w:lsdException w:name="No List" w:semiHidden="1" w:unhideWhenUsed="1"/>
     <w:lsdException w:name="Outline List 1" w:semiHidden="1" w:unhideWhenUsed="1"/>
@@ -572,8 +559,10 @@
     <w:lsdException w:name="Table Subtle 2" w:semiHidden="1" w:unhideWhenUsed="1"/>
     <w:lsdException w:name="Table Web 1" w:semiHidden="1" w:unhideWhenUsed="1"/>
     <w:lsdException w:name="Table Web 2" w:semiHidden="1" w:unhideWhenUsed="1"/>
+    <w:lsdException w:name="Table Web 3" w:semiHidden="1" w:unhideWhenUsed="1"/>
     <w:lsdException w:name="Balloon Text" w:semiHidden="1" w:unhideWhenUsed="1"/>
     <w:lsdException w:name="Table Grid" w:uiPriority="39"/>
+    <w:lsdException w:name="Table Theme" w:semiHidden="1" w:unhideWhenUsed="1"/>
     <w:lsdException w:name="Placeholder Text" w:semiHidden="1"/>
     <w:lsdException w:name="No Spacing" w:uiPriority="1" w:qFormat="1"/>
     <w:lsdException w:name="Light Shading" w:uiPriority="60"/>

</xml_diff>